<commit_message>
Added description text docs to each folder
</commit_message>
<xml_diff>
--- a/docs/File Descriptions.docx
+++ b/docs/File Descriptions.docx
@@ -6,6 +6,8 @@
       <w:pPr>
         <w:pStyle w:val="Heading1"/>
       </w:pPr>
+      <w:bookmarkStart w:id="0" w:name="_GoBack"/>
+      <w:bookmarkEnd w:id="0"/>
       <w:r>
         <w:t>report_generator.py</w:t>
       </w:r>
@@ -294,7 +296,15 @@
       </w:r>
       <w:proofErr w:type="gramEnd"/>
       <w:r>
-        <w:t xml:space="preserve"> has two parts. The first part is a dictionary. For the dictionary, any key term (column 1) found in the template.docx will be replaced by the value (column 2) of the same row. In template.docx the convention for a key is this: {</w:t>
+        <w:t xml:space="preserve"> has two parts. The first part is a dictionary. For the dictionary, any key term (column 1) found in </w:t>
+      </w:r>
+      <w:proofErr w:type="gramStart"/>
+      <w:r>
+        <w:t>the</w:t>
+      </w:r>
+      <w:proofErr w:type="gramEnd"/>
+      <w:r>
+        <w:t xml:space="preserve"> template.docx will be replaced by the value (column 2) of the same row. In template.docx the convention for a key is this: {</w:t>
       </w:r>
       <w:proofErr w:type="gramStart"/>
       <w:r>
@@ -729,10 +739,22 @@
         <w:rPr>
           <w:b/>
         </w:rPr>
-        <w:t>"s1_1m,s1_1p,s2_1m,s2_1p"</w:t>
-      </w:r>
-      <w:bookmarkStart w:id="0" w:name="_GoBack"/>
-      <w:bookmarkEnd w:id="0"/>
+        <w:t>"s1_1m</w:t>
+      </w:r>
+      <w:proofErr w:type="gramStart"/>
+      <w:r>
+        <w:rPr>
+          <w:b/>
+        </w:rPr>
+        <w:t>,s1</w:t>
+      </w:r>
+      <w:proofErr w:type="gramEnd"/>
+      <w:r>
+        <w:rPr>
+          <w:b/>
+        </w:rPr>
+        <w:t>_1p,s2_1m,s2_1p"</w:t>
+      </w:r>
     </w:p>
     <w:p>
       <w:pPr>
@@ -892,7 +914,7 @@
                     </pic:cNvPicPr>
                   </pic:nvPicPr>
                   <pic:blipFill>
-                    <a:blip r:embed="rId6">
+                    <a:blip r:embed="rId8">
                       <a:extLst>
                         <a:ext uri="{28A0092B-C50C-407E-A947-70E740481C1C}">
                           <a14:useLocalDpi xmlns:a14="http://schemas.microsoft.com/office/drawing/2010/main" val="0"/>
@@ -935,6 +957,7 @@
       </w:pPr>
     </w:p>
     <w:sectPr>
+      <w:footerReference w:type="default" r:id="rId9"/>
       <w:pgSz w:w="12240" w:h="15840"/>
       <w:pgMar w:top="1440" w:right="1440" w:bottom="1440" w:left="1440" w:header="720" w:footer="720" w:gutter="0"/>
       <w:cols w:space="720"/>
@@ -942,6 +965,90 @@
     </w:sectPr>
   </w:body>
 </w:document>
+</file>
+
+<file path=word/endnotes.xml><?xml version="1.0" encoding="utf-8"?>
+<w:endnotes xmlns:wpc="http://schemas.microsoft.com/office/word/2010/wordprocessingCanvas" xmlns:mc="http://schemas.openxmlformats.org/markup-compatibility/2006" xmlns:o="urn:schemas-microsoft-com:office:office" xmlns:r="http://schemas.openxmlformats.org/officeDocument/2006/relationships" xmlns:m="http://schemas.openxmlformats.org/officeDocument/2006/math" xmlns:v="urn:schemas-microsoft-com:vml" xmlns:wp14="http://schemas.microsoft.com/office/word/2010/wordprocessingDrawing" xmlns:wp="http://schemas.openxmlformats.org/drawingml/2006/wordprocessingDrawing" xmlns:w10="urn:schemas-microsoft-com:office:word" xmlns:w="http://schemas.openxmlformats.org/wordprocessingml/2006/main" xmlns:w14="http://schemas.microsoft.com/office/word/2010/wordml" xmlns:wpg="http://schemas.microsoft.com/office/word/2010/wordprocessingGroup" xmlns:wpi="http://schemas.microsoft.com/office/word/2010/wordprocessingInk" xmlns:wne="http://schemas.microsoft.com/office/word/2006/wordml" xmlns:wps="http://schemas.microsoft.com/office/word/2010/wordprocessingShape" mc:Ignorable="w14 wp14">
+  <w:endnote w:type="separator" w:id="-1">
+    <w:p>
+      <w:pPr>
+        <w:spacing w:after="0" w:line="240" w:lineRule="auto"/>
+      </w:pPr>
+      <w:r>
+        <w:separator/>
+      </w:r>
+    </w:p>
+  </w:endnote>
+  <w:endnote w:type="continuationSeparator" w:id="0">
+    <w:p>
+      <w:pPr>
+        <w:spacing w:after="0" w:line="240" w:lineRule="auto"/>
+      </w:pPr>
+      <w:r>
+        <w:continuationSeparator/>
+      </w:r>
+    </w:p>
+  </w:endnote>
+</w:endnotes>
+</file>
+
+<file path=word/footer1.xml><?xml version="1.0" encoding="utf-8"?>
+<w:ftr xmlns:wpc="http://schemas.microsoft.com/office/word/2010/wordprocessingCanvas" xmlns:mc="http://schemas.openxmlformats.org/markup-compatibility/2006" xmlns:o="urn:schemas-microsoft-com:office:office" xmlns:r="http://schemas.openxmlformats.org/officeDocument/2006/relationships" xmlns:m="http://schemas.openxmlformats.org/officeDocument/2006/math" xmlns:v="urn:schemas-microsoft-com:vml" xmlns:wp14="http://schemas.microsoft.com/office/word/2010/wordprocessingDrawing" xmlns:wp="http://schemas.openxmlformats.org/drawingml/2006/wordprocessingDrawing" xmlns:w10="urn:schemas-microsoft-com:office:word" xmlns:w="http://schemas.openxmlformats.org/wordprocessingml/2006/main" xmlns:w14="http://schemas.microsoft.com/office/word/2010/wordml" xmlns:wpg="http://schemas.microsoft.com/office/word/2010/wordprocessingGroup" xmlns:wpi="http://schemas.microsoft.com/office/word/2010/wordprocessingInk" xmlns:wne="http://schemas.microsoft.com/office/word/2006/wordml" xmlns:wps="http://schemas.microsoft.com/office/word/2010/wordprocessingShape" mc:Ignorable="w14 wp14">
+  <w:p>
+    <w:pPr>
+      <w:pStyle w:val="Footer"/>
+    </w:pPr>
+    <w:r>
+      <w:t xml:space="preserve">For Questions Email: </w:t>
+    </w:r>
+    <w:hyperlink r:id="rId1" w:history="1">
+      <w:r>
+        <w:rPr>
+          <w:rStyle w:val="Hyperlink"/>
+        </w:rPr>
+        <w:t>birdmw@gmail.com</w:t>
+      </w:r>
+    </w:hyperlink>
+  </w:p>
+  <w:p>
+    <w:pPr>
+      <w:pStyle w:val="Footer"/>
+    </w:pPr>
+    <w:r>
+      <w:t>Available Online at: https://github.com/birdmw/VNA-Report-Generator/</w:t>
+    </w:r>
+  </w:p>
+  <w:p>
+    <w:pPr>
+      <w:pStyle w:val="Footer"/>
+    </w:pPr>
+  </w:p>
+</w:ftr>
+</file>
+
+<file path=word/footnotes.xml><?xml version="1.0" encoding="utf-8"?>
+<w:footnotes xmlns:wpc="http://schemas.microsoft.com/office/word/2010/wordprocessingCanvas" xmlns:mc="http://schemas.openxmlformats.org/markup-compatibility/2006" xmlns:o="urn:schemas-microsoft-com:office:office" xmlns:r="http://schemas.openxmlformats.org/officeDocument/2006/relationships" xmlns:m="http://schemas.openxmlformats.org/officeDocument/2006/math" xmlns:v="urn:schemas-microsoft-com:vml" xmlns:wp14="http://schemas.microsoft.com/office/word/2010/wordprocessingDrawing" xmlns:wp="http://schemas.openxmlformats.org/drawingml/2006/wordprocessingDrawing" xmlns:w10="urn:schemas-microsoft-com:office:word" xmlns:w="http://schemas.openxmlformats.org/wordprocessingml/2006/main" xmlns:w14="http://schemas.microsoft.com/office/word/2010/wordml" xmlns:wpg="http://schemas.microsoft.com/office/word/2010/wordprocessingGroup" xmlns:wpi="http://schemas.microsoft.com/office/word/2010/wordprocessingInk" xmlns:wne="http://schemas.microsoft.com/office/word/2006/wordml" xmlns:wps="http://schemas.microsoft.com/office/word/2010/wordprocessingShape" mc:Ignorable="w14 wp14">
+  <w:footnote w:type="separator" w:id="-1">
+    <w:p>
+      <w:pPr>
+        <w:spacing w:after="0" w:line="240" w:lineRule="auto"/>
+      </w:pPr>
+      <w:r>
+        <w:separator/>
+      </w:r>
+    </w:p>
+  </w:footnote>
+  <w:footnote w:type="continuationSeparator" w:id="0">
+    <w:p>
+      <w:pPr>
+        <w:spacing w:after="0" w:line="240" w:lineRule="auto"/>
+      </w:pPr>
+      <w:r>
+        <w:continuationSeparator/>
+      </w:r>
+    </w:p>
+  </w:footnote>
+</w:footnotes>
 </file>
 
 <file path=word/numbering.xml><?xml version="1.0" encoding="utf-8"?>
@@ -1676,6 +1783,62 @@
       <w:szCs w:val="16"/>
     </w:rPr>
   </w:style>
+  <w:style w:type="paragraph" w:styleId="Header">
+    <w:name w:val="header"/>
+    <w:basedOn w:val="Normal"/>
+    <w:link w:val="HeaderChar"/>
+    <w:uiPriority w:val="99"/>
+    <w:unhideWhenUsed/>
+    <w:rsid w:val="009A7C44"/>
+    <w:pPr>
+      <w:tabs>
+        <w:tab w:val="center" w:pos="4680"/>
+        <w:tab w:val="right" w:pos="9360"/>
+      </w:tabs>
+      <w:spacing w:after="0" w:line="240" w:lineRule="auto"/>
+    </w:pPr>
+  </w:style>
+  <w:style w:type="character" w:customStyle="1" w:styleId="HeaderChar">
+    <w:name w:val="Header Char"/>
+    <w:basedOn w:val="DefaultParagraphFont"/>
+    <w:link w:val="Header"/>
+    <w:uiPriority w:val="99"/>
+    <w:rsid w:val="009A7C44"/>
+  </w:style>
+  <w:style w:type="paragraph" w:styleId="Footer">
+    <w:name w:val="footer"/>
+    <w:basedOn w:val="Normal"/>
+    <w:link w:val="FooterChar"/>
+    <w:uiPriority w:val="99"/>
+    <w:unhideWhenUsed/>
+    <w:rsid w:val="009A7C44"/>
+    <w:pPr>
+      <w:tabs>
+        <w:tab w:val="center" w:pos="4680"/>
+        <w:tab w:val="right" w:pos="9360"/>
+      </w:tabs>
+      <w:spacing w:after="0" w:line="240" w:lineRule="auto"/>
+    </w:pPr>
+  </w:style>
+  <w:style w:type="character" w:customStyle="1" w:styleId="FooterChar">
+    <w:name w:val="Footer Char"/>
+    <w:basedOn w:val="DefaultParagraphFont"/>
+    <w:link w:val="Footer"/>
+    <w:uiPriority w:val="99"/>
+    <w:rsid w:val="009A7C44"/>
+  </w:style>
+  <w:style w:type="character" w:styleId="Hyperlink">
+    <w:name w:val="Hyperlink"/>
+    <w:basedOn w:val="DefaultParagraphFont"/>
+    <w:uiPriority w:val="99"/>
+    <w:semiHidden/>
+    <w:unhideWhenUsed/>
+    <w:rsid w:val="009A7C44"/>
+    <w:rPr>
+      <w:color w:val="0000FF" w:themeColor="hyperlink"/>
+      <w:u w:val="single"/>
+    </w:rPr>
+  </w:style>
 </w:styles>
 </file>
 
@@ -1943,6 +2106,62 @@
       <w:rFonts w:ascii="Tahoma" w:hAnsi="Tahoma" w:cs="Tahoma"/>
       <w:sz w:val="16"/>
       <w:szCs w:val="16"/>
+    </w:rPr>
+  </w:style>
+  <w:style w:type="paragraph" w:styleId="Header">
+    <w:name w:val="header"/>
+    <w:basedOn w:val="Normal"/>
+    <w:link w:val="HeaderChar"/>
+    <w:uiPriority w:val="99"/>
+    <w:unhideWhenUsed/>
+    <w:rsid w:val="009A7C44"/>
+    <w:pPr>
+      <w:tabs>
+        <w:tab w:val="center" w:pos="4680"/>
+        <w:tab w:val="right" w:pos="9360"/>
+      </w:tabs>
+      <w:spacing w:after="0" w:line="240" w:lineRule="auto"/>
+    </w:pPr>
+  </w:style>
+  <w:style w:type="character" w:customStyle="1" w:styleId="HeaderChar">
+    <w:name w:val="Header Char"/>
+    <w:basedOn w:val="DefaultParagraphFont"/>
+    <w:link w:val="Header"/>
+    <w:uiPriority w:val="99"/>
+    <w:rsid w:val="009A7C44"/>
+  </w:style>
+  <w:style w:type="paragraph" w:styleId="Footer">
+    <w:name w:val="footer"/>
+    <w:basedOn w:val="Normal"/>
+    <w:link w:val="FooterChar"/>
+    <w:uiPriority w:val="99"/>
+    <w:unhideWhenUsed/>
+    <w:rsid w:val="009A7C44"/>
+    <w:pPr>
+      <w:tabs>
+        <w:tab w:val="center" w:pos="4680"/>
+        <w:tab w:val="right" w:pos="9360"/>
+      </w:tabs>
+      <w:spacing w:after="0" w:line="240" w:lineRule="auto"/>
+    </w:pPr>
+  </w:style>
+  <w:style w:type="character" w:customStyle="1" w:styleId="FooterChar">
+    <w:name w:val="Footer Char"/>
+    <w:basedOn w:val="DefaultParagraphFont"/>
+    <w:link w:val="Footer"/>
+    <w:uiPriority w:val="99"/>
+    <w:rsid w:val="009A7C44"/>
+  </w:style>
+  <w:style w:type="character" w:styleId="Hyperlink">
+    <w:name w:val="Hyperlink"/>
+    <w:basedOn w:val="DefaultParagraphFont"/>
+    <w:uiPriority w:val="99"/>
+    <w:semiHidden/>
+    <w:unhideWhenUsed/>
+    <w:rsid w:val="009A7C44"/>
+    <w:rPr>
+      <w:color w:val="0000FF" w:themeColor="hyperlink"/>
+      <w:u w:val="single"/>
     </w:rPr>
   </w:style>
 </w:styles>

</xml_diff>